<commit_message>
Finish with the simulation (from 30 km to 0), but I didn't consider the data yet
</commit_message>
<xml_diff>
--- a/PartA_Exercise2.docx
+++ b/PartA_Exercise2.docx
@@ -23,15 +23,7 @@
     </w:p>
     <w:p>
       <w:r>
-        <w:t xml:space="preserve">According to </w:t>
-      </w:r>
-      <w:proofErr w:type="gramStart"/>
-      <w:r>
-        <w:t>Wikipedia :</w:t>
-      </w:r>
-      <w:proofErr w:type="gramEnd"/>
-      <w:r>
-        <w:t xml:space="preserve"> "</w:t>
+        <w:t>According to Wikipedia : "</w:t>
       </w:r>
       <w:r>
         <w:t>…</w:t>
@@ -48,15 +40,7 @@
     </w:p>
     <w:p>
       <w:r>
-        <w:t xml:space="preserve">According to Jerusalem </w:t>
-      </w:r>
-      <w:proofErr w:type="gramStart"/>
-      <w:r>
-        <w:t>post :</w:t>
-      </w:r>
-      <w:proofErr w:type="gramEnd"/>
-      <w:r>
-        <w:t xml:space="preserve"> "A command intended to correct a malfunction in one of the Beresheet spacecraft’s inertial measurement unit led to a chain of events that turned off its main engine during landing, </w:t>
+        <w:t xml:space="preserve">According to Jerusalem post : "A command intended to correct a malfunction in one of the Beresheet spacecraft’s inertial measurement unit led to a chain of events that turned off its main engine during landing, </w:t>
       </w:r>
       <w:r>
         <w:t>..</w:t>
@@ -67,15 +51,7 @@
     </w:p>
     <w:p>
       <w:r>
-        <w:t xml:space="preserve">According to </w:t>
-      </w:r>
-      <w:proofErr w:type="gramStart"/>
-      <w:r>
-        <w:t>Globes :</w:t>
-      </w:r>
-      <w:proofErr w:type="gramEnd"/>
-      <w:r>
-        <w:t xml:space="preserve"> "</w:t>
+        <w:t>According to Globes : "</w:t>
       </w:r>
       <w:r>
         <w:t>…</w:t>
@@ -93,15 +69,7 @@
     <w:p/>
     <w:p>
       <w:r>
-        <w:t xml:space="preserve">Naturally there is a lot of information that is not available to </w:t>
-      </w:r>
-      <w:proofErr w:type="gramStart"/>
-      <w:r>
-        <w:t>us ,</w:t>
-      </w:r>
-      <w:proofErr w:type="gramEnd"/>
-      <w:r>
-        <w:t xml:space="preserve"> but</w:t>
+        <w:t>Naturally there is a lot of information that is not available to us , but</w:t>
       </w:r>
       <w:r>
         <w:rPr>
@@ -160,7 +128,10 @@
         <w:t xml:space="preserve">– the </w:t>
       </w:r>
       <w:r>
-        <w:t>AMU2 is not working</w:t>
+        <w:t>I</w:t>
+      </w:r>
+      <w:r>
+        <w:t>MU2 is not working</w:t>
       </w:r>
     </w:p>
     <w:p>
@@ -358,13 +329,19 @@
     </w:p>
     <w:p>
       <w:r>
-        <w:t>Therefore, we believe that once the spacecraft lost AMU2, it began to spin (because the control was lost). A situation was created that the fuel did not reach the engine, so the spacecraft crashed with more fuel than expected.</w:t>
-      </w:r>
-    </w:p>
-    <w:p>
+        <w:t xml:space="preserve">Therefore, we believe that once the spacecraft lost </w:t>
+      </w:r>
+      <w:r>
+        <w:t>I</w:t>
+      </w:r>
       <w:bookmarkStart w:id="0" w:name="_GoBack"/>
       <w:bookmarkEnd w:id="0"/>
       <w:r>
+        <w:t>MU2, it began to spin (because the control was lost). A situation was created that the fuel did not reach the engine, so the spacecraft crashed with more fuel than expected.</w:t>
+      </w:r>
+    </w:p>
+    <w:p>
+      <w:r>
         <w:t>Another product of this spacecraft imbalance was that the horizontal speed increased from 901 to 948 in a few seconds.</w:t>
       </w:r>
     </w:p>
@@ -383,15 +360,7 @@
         <w:t>One thing is perfectly clear</w:t>
       </w:r>
       <w:r>
-        <w:t xml:space="preserve">, from the time the system was reset to the time the system re-emerged, the ship lost much altitude that was not able to control its landing as planned. In addition, the main computer failed to work according to the designed landing </w:t>
-      </w:r>
-      <w:proofErr w:type="gramStart"/>
-      <w:r>
-        <w:t>algorithm</w:t>
-      </w:r>
-      <w:proofErr w:type="gramEnd"/>
-      <w:r>
-        <w:t xml:space="preserve"> and it signed the project.</w:t>
+        <w:t>, from the time the system was reset to the time the system re-emerged, the ship lost much altitude that was not able to control its landing as planned. In addition, the main computer failed to work according to the designed landing algorithm and it signed the project.</w:t>
       </w:r>
     </w:p>
     <w:p/>

</xml_diff>